<commit_message>
Added more variables and methods. Included association arrows from sub classes to super classes.
</commit_message>
<xml_diff>
--- a/Product Class.docx
+++ b/Product Class.docx
@@ -9,12 +9,12 @@
         <w:tblLook w:val="04A0" w:firstRow="1" w:lastRow="0" w:firstColumn="1" w:lastColumn="0" w:noHBand="0" w:noVBand="1"/>
       </w:tblPr>
       <w:tblGrid>
-        <w:gridCol w:w="9350"/>
+        <w:gridCol w:w="3865"/>
       </w:tblGrid>
       <w:tr>
         <w:tc>
           <w:tcPr>
-            <w:tcW w:w="9350" w:type="dxa"/>
+            <w:tcW w:w="3865" w:type="dxa"/>
           </w:tcPr>
           <w:p>
             <w:pPr>
@@ -29,30 +29,39 @@
       <w:tr>
         <w:tc>
           <w:tcPr>
-            <w:tcW w:w="9350" w:type="dxa"/>
+            <w:tcW w:w="3865" w:type="dxa"/>
           </w:tcPr>
           <w:p>
             <w:r>
-              <w:t>Private payment</w:t>
-            </w:r>
-            <w:r>
-              <w:t>Type</w:t>
-            </w:r>
-            <w:r>
-              <w:t>: bool</w:t>
+              <w:t>Private paymentType: bool</w:t>
             </w:r>
           </w:p>
           <w:p>
             <w:r>
               <w:t>Private cost: double</w:t>
             </w:r>
+          </w:p>
+          <w:p>
+            <w:r>
+              <w:t>Private name: String</w:t>
+            </w:r>
+          </w:p>
+          <w:p>
+            <w:r>
+              <w:t xml:space="preserve">Private quantity: </w:t>
+            </w:r>
+            <w:proofErr w:type="spellStart"/>
+            <w:r>
+              <w:t>int</w:t>
+            </w:r>
+            <w:proofErr w:type="spellEnd"/>
           </w:p>
         </w:tc>
       </w:tr>
       <w:tr>
         <w:tc>
           <w:tcPr>
-            <w:tcW w:w="9350" w:type="dxa"/>
+            <w:tcW w:w="3865" w:type="dxa"/>
           </w:tcPr>
           <w:p>
             <w:r>
@@ -61,13 +70,55 @@
           </w:p>
           <w:p>
             <w:r>
-              <w:t>Public SetCost(double);</w:t>
-            </w:r>
-          </w:p>
-          <w:p>
-            <w:r>
               <w:t xml:space="preserve">Public </w:t>
             </w:r>
+            <w:proofErr w:type="spellStart"/>
+            <w:r>
+              <w:t>SetCost</w:t>
+            </w:r>
+            <w:proofErr w:type="spellEnd"/>
+            <w:r>
+              <w:t>(double);</w:t>
+            </w:r>
+          </w:p>
+          <w:p>
+            <w:r>
+              <w:t xml:space="preserve">Public </w:t>
+            </w:r>
+            <w:proofErr w:type="spellStart"/>
+            <w:r>
+              <w:t>SetName</w:t>
+            </w:r>
+            <w:proofErr w:type="spellEnd"/>
+            <w:r>
+              <w:t>(string);</w:t>
+            </w:r>
+          </w:p>
+          <w:p>
+            <w:r>
+              <w:t xml:space="preserve">Public </w:t>
+            </w:r>
+            <w:proofErr w:type="spellStart"/>
+            <w:r>
+              <w:t>SetQuantity</w:t>
+            </w:r>
+            <w:proofErr w:type="spellEnd"/>
+            <w:r>
+              <w:t>(</w:t>
+            </w:r>
+            <w:proofErr w:type="spellStart"/>
+            <w:r>
+              <w:t>int</w:t>
+            </w:r>
+            <w:proofErr w:type="spellEnd"/>
+            <w:r>
+              <w:t>);</w:t>
+            </w:r>
+          </w:p>
+          <w:p>
+            <w:r>
+              <w:t xml:space="preserve">Public </w:t>
+            </w:r>
             <w:proofErr w:type="gramStart"/>
             <w:r>
               <w:t>GetPaymentType(</w:t>
@@ -88,11 +139,808 @@
             <w:proofErr w:type="gramEnd"/>
             <w:r>
               <w:t>return double);</w:t>
+            </w:r>
+            <w:r>
+              <w:t xml:space="preserve"> </w:t>
+            </w:r>
+          </w:p>
+          <w:p>
+            <w:r>
+              <w:t xml:space="preserve">Public </w:t>
+            </w:r>
+            <w:proofErr w:type="spellStart"/>
+            <w:proofErr w:type="gramStart"/>
+            <w:r>
+              <w:t>GetName</w:t>
+            </w:r>
+            <w:proofErr w:type="spellEnd"/>
+            <w:r>
+              <w:t>(</w:t>
+            </w:r>
+            <w:proofErr w:type="gramEnd"/>
+            <w:r>
+              <w:t>return String);</w:t>
+            </w:r>
+          </w:p>
+          <w:p>
+            <w:r>
+              <w:t xml:space="preserve">Public </w:t>
+            </w:r>
+            <w:proofErr w:type="spellStart"/>
+            <w:proofErr w:type="gramStart"/>
+            <w:r>
+              <w:t>GetQuantity</w:t>
+            </w:r>
+            <w:proofErr w:type="spellEnd"/>
+            <w:r>
+              <w:t>(</w:t>
+            </w:r>
+            <w:proofErr w:type="gramEnd"/>
+            <w:r>
+              <w:t xml:space="preserve">return </w:t>
+            </w:r>
+            <w:proofErr w:type="spellStart"/>
+            <w:r>
+              <w:t>int</w:t>
+            </w:r>
+            <w:proofErr w:type="spellEnd"/>
+            <w:r>
+              <w:t>);</w:t>
             </w:r>
           </w:p>
         </w:tc>
       </w:tr>
     </w:tbl>
+    <w:tbl>
+      <w:tblPr>
+        <w:tblStyle w:val="TableGrid"/>
+        <w:tblpPr w:leftFromText="180" w:rightFromText="180" w:vertAnchor="text" w:horzAnchor="margin" w:tblpXSpec="right" w:tblpY="-1060"/>
+        <w:tblW w:w="0" w:type="auto"/>
+        <w:tblLook w:val="04A0" w:firstRow="1" w:lastRow="0" w:firstColumn="1" w:lastColumn="0" w:noHBand="0" w:noVBand="1"/>
+      </w:tblPr>
+      <w:tblGrid>
+        <w:gridCol w:w="3865"/>
+      </w:tblGrid>
+      <w:tr>
+        <w:tc>
+          <w:tcPr>
+            <w:tcW w:w="3865" w:type="dxa"/>
+          </w:tcPr>
+          <w:p>
+            <w:pPr>
+              <w:jc w:val="center"/>
+            </w:pPr>
+            <w:r>
+              <w:t>Snack Class</w:t>
+            </w:r>
+          </w:p>
+        </w:tc>
+      </w:tr>
+      <w:tr>
+        <w:tc>
+          <w:tcPr>
+            <w:tcW w:w="3865" w:type="dxa"/>
+          </w:tcPr>
+          <w:p>
+            <w:r>
+              <w:t xml:space="preserve">Private quantity: </w:t>
+            </w:r>
+            <w:proofErr w:type="spellStart"/>
+            <w:r>
+              <w:t>int</w:t>
+            </w:r>
+            <w:proofErr w:type="spellEnd"/>
+          </w:p>
+        </w:tc>
+      </w:tr>
+      <w:tr>
+        <w:tc>
+          <w:tcPr>
+            <w:tcW w:w="3865" w:type="dxa"/>
+          </w:tcPr>
+          <w:p>
+            <w:r>
+              <w:t xml:space="preserve">Public </w:t>
+            </w:r>
+            <w:proofErr w:type="spellStart"/>
+            <w:r>
+              <w:t>SetQuantity</w:t>
+            </w:r>
+            <w:proofErr w:type="spellEnd"/>
+            <w:r>
+              <w:t>(</w:t>
+            </w:r>
+            <w:proofErr w:type="spellStart"/>
+            <w:r>
+              <w:t>int</w:t>
+            </w:r>
+            <w:proofErr w:type="spellEnd"/>
+            <w:r>
+              <w:t>);</w:t>
+            </w:r>
+          </w:p>
+          <w:p>
+            <w:r>
+              <w:t xml:space="preserve">Public </w:t>
+            </w:r>
+            <w:proofErr w:type="spellStart"/>
+            <w:proofErr w:type="gramStart"/>
+            <w:r>
+              <w:t>GetQuantity</w:t>
+            </w:r>
+            <w:proofErr w:type="spellEnd"/>
+            <w:r>
+              <w:t>(</w:t>
+            </w:r>
+            <w:proofErr w:type="gramEnd"/>
+            <w:r>
+              <w:t xml:space="preserve">return </w:t>
+            </w:r>
+            <w:proofErr w:type="spellStart"/>
+            <w:r>
+              <w:t>int</w:t>
+            </w:r>
+            <w:proofErr w:type="spellEnd"/>
+            <w:r>
+              <w:t>);</w:t>
+            </w:r>
+          </w:p>
+        </w:tc>
+      </w:tr>
+    </w:tbl>
+    <w:p>
+      <w:r>
+        <w:rPr>
+          <w:noProof/>
+        </w:rPr>
+        <mc:AlternateContent>
+          <mc:Choice Requires="wps">
+            <w:drawing>
+              <wp:anchor distT="0" distB="0" distL="114300" distR="114300" simplePos="0" relativeHeight="251668480" behindDoc="0" locked="0" layoutInCell="1" allowOverlap="1">
+                <wp:simplePos x="0" y="0"/>
+                <wp:positionH relativeFrom="column">
+                  <wp:posOffset>3467393</wp:posOffset>
+                </wp:positionH>
+                <wp:positionV relativeFrom="paragraph">
+                  <wp:posOffset>29698</wp:posOffset>
+                </wp:positionV>
+                <wp:extent cx="358726" cy="330591"/>
+                <wp:effectExtent l="19050" t="19050" r="22860" b="31750"/>
+                <wp:wrapNone/>
+                <wp:docPr id="10" name="Diamond 10"/>
+                <wp:cNvGraphicFramePr/>
+                <a:graphic xmlns:a="http://schemas.openxmlformats.org/drawingml/2006/main">
+                  <a:graphicData uri="http://schemas.microsoft.com/office/word/2010/wordprocessingShape">
+                    <wps:wsp>
+                      <wps:cNvSpPr/>
+                      <wps:spPr>
+                        <a:xfrm>
+                          <a:off x="0" y="0"/>
+                          <a:ext cx="358726" cy="330591"/>
+                        </a:xfrm>
+                        <a:prstGeom prst="diamond">
+                          <a:avLst/>
+                        </a:prstGeom>
+                      </wps:spPr>
+                      <wps:style>
+                        <a:lnRef idx="2">
+                          <a:schemeClr val="dk1"/>
+                        </a:lnRef>
+                        <a:fillRef idx="1">
+                          <a:schemeClr val="lt1"/>
+                        </a:fillRef>
+                        <a:effectRef idx="0">
+                          <a:schemeClr val="dk1"/>
+                        </a:effectRef>
+                        <a:fontRef idx="minor">
+                          <a:schemeClr val="dk1"/>
+                        </a:fontRef>
+                      </wps:style>
+                      <wps:bodyPr rot="0" spcFirstLastPara="0" vertOverflow="overflow" horzOverflow="overflow" vert="horz" wrap="square" lIns="91440" tIns="45720" rIns="91440" bIns="45720" numCol="1" spcCol="0" rtlCol="0" fromWordArt="0" anchor="ctr" anchorCtr="0" forceAA="0" compatLnSpc="1">
+                        <a:prstTxWarp prst="textNoShape">
+                          <a:avLst/>
+                        </a:prstTxWarp>
+                        <a:noAutofit/>
+                      </wps:bodyPr>
+                    </wps:wsp>
+                  </a:graphicData>
+                </a:graphic>
+              </wp:anchor>
+            </w:drawing>
+          </mc:Choice>
+          <mc:Fallback>
+            <w:pict>
+              <v:shapetype w14:anchorId="75D2EC4C" id="_x0000_t4" coordsize="21600,21600" o:spt="4" path="m10800,l,10800,10800,21600,21600,10800xe">
+                <v:stroke joinstyle="miter"/>
+                <v:path gradientshapeok="t" o:connecttype="rect" textboxrect="5400,5400,16200,16200"/>
+              </v:shapetype>
+              <v:shape id="Diamond 10" o:spid="_x0000_s1026" type="#_x0000_t4" style="position:absolute;margin-left:273pt;margin-top:2.35pt;width:28.25pt;height:26.05pt;z-index:251668480;visibility:visible;mso-wrap-style:square;mso-wrap-distance-left:9pt;mso-wrap-distance-top:0;mso-wrap-distance-right:9pt;mso-wrap-distance-bottom:0;mso-position-horizontal:absolute;mso-position-horizontal-relative:text;mso-position-vertical:absolute;mso-position-vertical-relative:text;v-text-anchor:middle" o:gfxdata="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" fillcolor="white [3201]" strokecolor="black [3200]" strokeweight="1pt"/>
+            </w:pict>
+          </mc:Fallback>
+        </mc:AlternateContent>
+      </w:r>
+      <w:r>
+        <w:rPr>
+          <w:noProof/>
+        </w:rPr>
+        <mc:AlternateContent>
+          <mc:Choice Requires="wps">
+            <w:drawing>
+              <wp:anchor distT="0" distB="0" distL="114300" distR="114300" simplePos="0" relativeHeight="251667456" behindDoc="0" locked="0" layoutInCell="1" allowOverlap="1">
+                <wp:simplePos x="0" y="0"/>
+                <wp:positionH relativeFrom="column">
+                  <wp:posOffset>4388827</wp:posOffset>
+                </wp:positionH>
+                <wp:positionV relativeFrom="paragraph">
+                  <wp:posOffset>71901</wp:posOffset>
+                </wp:positionV>
+                <wp:extent cx="422031" cy="443132"/>
+                <wp:effectExtent l="19050" t="19050" r="35560" b="33655"/>
+                <wp:wrapNone/>
+                <wp:docPr id="9" name="Diamond 9"/>
+                <wp:cNvGraphicFramePr/>
+                <a:graphic xmlns:a="http://schemas.openxmlformats.org/drawingml/2006/main">
+                  <a:graphicData uri="http://schemas.microsoft.com/office/word/2010/wordprocessingShape">
+                    <wps:wsp>
+                      <wps:cNvSpPr/>
+                      <wps:spPr>
+                        <a:xfrm>
+                          <a:off x="0" y="0"/>
+                          <a:ext cx="422031" cy="443132"/>
+                        </a:xfrm>
+                        <a:prstGeom prst="diamond">
+                          <a:avLst/>
+                        </a:prstGeom>
+                      </wps:spPr>
+                      <wps:style>
+                        <a:lnRef idx="2">
+                          <a:schemeClr val="dk1"/>
+                        </a:lnRef>
+                        <a:fillRef idx="1">
+                          <a:schemeClr val="lt1"/>
+                        </a:fillRef>
+                        <a:effectRef idx="0">
+                          <a:schemeClr val="dk1"/>
+                        </a:effectRef>
+                        <a:fontRef idx="minor">
+                          <a:schemeClr val="dk1"/>
+                        </a:fontRef>
+                      </wps:style>
+                      <wps:bodyPr rot="0" spcFirstLastPara="0" vertOverflow="overflow" horzOverflow="overflow" vert="horz" wrap="square" lIns="91440" tIns="45720" rIns="91440" bIns="45720" numCol="1" spcCol="0" rtlCol="0" fromWordArt="0" anchor="ctr" anchorCtr="0" forceAA="0" compatLnSpc="1">
+                        <a:prstTxWarp prst="textNoShape">
+                          <a:avLst/>
+                        </a:prstTxWarp>
+                        <a:noAutofit/>
+                      </wps:bodyPr>
+                    </wps:wsp>
+                  </a:graphicData>
+                </a:graphic>
+              </wp:anchor>
+            </w:drawing>
+          </mc:Choice>
+          <mc:Fallback>
+            <w:pict>
+              <v:shape w14:anchorId="16FAB03D" id="Diamond 9" o:spid="_x0000_s1026" type="#_x0000_t4" style="position:absolute;margin-left:345.6pt;margin-top:5.65pt;width:33.25pt;height:34.9pt;z-index:251667456;visibility:visible;mso-wrap-style:square;mso-wrap-distance-left:9pt;mso-wrap-distance-top:0;mso-wrap-distance-right:9pt;mso-wrap-distance-bottom:0;mso-position-horizontal:absolute;mso-position-horizontal-relative:text;mso-position-vertical:absolute;mso-position-vertical-relative:text;v-text-anchor:middle" o:gfxdata="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" fillcolor="white [3201]" strokecolor="black [3200]" strokeweight="1pt"/>
+            </w:pict>
+          </mc:Fallback>
+        </mc:AlternateContent>
+      </w:r>
+      <w:r>
+        <w:rPr>
+          <w:noProof/>
+        </w:rPr>
+        <mc:AlternateContent>
+          <mc:Choice Requires="wps">
+            <w:drawing>
+              <wp:anchor distT="0" distB="0" distL="114300" distR="114300" simplePos="0" relativeHeight="251666432" behindDoc="0" locked="0" layoutInCell="1" allowOverlap="1">
+                <wp:simplePos x="0" y="0"/>
+                <wp:positionH relativeFrom="column">
+                  <wp:posOffset>5373272</wp:posOffset>
+                </wp:positionH>
+                <wp:positionV relativeFrom="paragraph">
+                  <wp:posOffset>134865</wp:posOffset>
+                </wp:positionV>
+                <wp:extent cx="436099" cy="422031"/>
+                <wp:effectExtent l="19050" t="19050" r="40640" b="35560"/>
+                <wp:wrapNone/>
+                <wp:docPr id="8" name="Diamond 8"/>
+                <wp:cNvGraphicFramePr/>
+                <a:graphic xmlns:a="http://schemas.openxmlformats.org/drawingml/2006/main">
+                  <a:graphicData uri="http://schemas.microsoft.com/office/word/2010/wordprocessingShape">
+                    <wps:wsp>
+                      <wps:cNvSpPr/>
+                      <wps:spPr>
+                        <a:xfrm>
+                          <a:off x="0" y="0"/>
+                          <a:ext cx="436099" cy="422031"/>
+                        </a:xfrm>
+                        <a:prstGeom prst="diamond">
+                          <a:avLst/>
+                        </a:prstGeom>
+                      </wps:spPr>
+                      <wps:style>
+                        <a:lnRef idx="2">
+                          <a:schemeClr val="dk1"/>
+                        </a:lnRef>
+                        <a:fillRef idx="1">
+                          <a:schemeClr val="lt1"/>
+                        </a:fillRef>
+                        <a:effectRef idx="0">
+                          <a:schemeClr val="dk1"/>
+                        </a:effectRef>
+                        <a:fontRef idx="minor">
+                          <a:schemeClr val="dk1"/>
+                        </a:fontRef>
+                      </wps:style>
+                      <wps:bodyPr rot="0" spcFirstLastPara="0" vertOverflow="overflow" horzOverflow="overflow" vert="horz" wrap="square" lIns="91440" tIns="45720" rIns="91440" bIns="45720" numCol="1" spcCol="0" rtlCol="0" fromWordArt="0" anchor="ctr" anchorCtr="0" forceAA="0" compatLnSpc="1">
+                        <a:prstTxWarp prst="textNoShape">
+                          <a:avLst/>
+                        </a:prstTxWarp>
+                        <a:noAutofit/>
+                      </wps:bodyPr>
+                    </wps:wsp>
+                  </a:graphicData>
+                </a:graphic>
+              </wp:anchor>
+            </w:drawing>
+          </mc:Choice>
+          <mc:Fallback>
+            <w:pict>
+              <v:shape w14:anchorId="5CD7CA63" id="Diamond 8" o:spid="_x0000_s1026" type="#_x0000_t4" style="position:absolute;margin-left:423.1pt;margin-top:10.6pt;width:34.35pt;height:33.25pt;z-index:251666432;visibility:visible;mso-wrap-style:square;mso-wrap-distance-left:9pt;mso-wrap-distance-top:0;mso-wrap-distance-right:9pt;mso-wrap-distance-bottom:0;mso-position-horizontal:absolute;mso-position-horizontal-relative:text;mso-position-vertical:absolute;mso-position-vertical-relative:text;v-text-anchor:middle" o:gfxdata="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" fillcolor="white [3201]" strokecolor="black [3200]" strokeweight="1pt"/>
+            </w:pict>
+          </mc:Fallback>
+        </mc:AlternateContent>
+      </w:r>
+      <w:r>
+        <w:rPr>
+          <w:noProof/>
+        </w:rPr>
+        <mc:AlternateContent>
+          <mc:Choice Requires="wps">
+            <w:drawing>
+              <wp:anchor distT="0" distB="0" distL="114300" distR="114300" simplePos="0" relativeHeight="251662336" behindDoc="0" locked="0" layoutInCell="1" allowOverlap="1">
+                <wp:simplePos x="0" y="0"/>
+                <wp:positionH relativeFrom="column">
+                  <wp:posOffset>2440158</wp:posOffset>
+                </wp:positionH>
+                <wp:positionV relativeFrom="paragraph">
+                  <wp:posOffset>-856371</wp:posOffset>
+                </wp:positionV>
+                <wp:extent cx="379828" cy="351693"/>
+                <wp:effectExtent l="19050" t="19050" r="20320" b="29845"/>
+                <wp:wrapNone/>
+                <wp:docPr id="4" name="Diamond 4"/>
+                <wp:cNvGraphicFramePr/>
+                <a:graphic xmlns:a="http://schemas.openxmlformats.org/drawingml/2006/main">
+                  <a:graphicData uri="http://schemas.microsoft.com/office/word/2010/wordprocessingShape">
+                    <wps:wsp>
+                      <wps:cNvSpPr/>
+                      <wps:spPr>
+                        <a:xfrm>
+                          <a:off x="0" y="0"/>
+                          <a:ext cx="379828" cy="351693"/>
+                        </a:xfrm>
+                        <a:prstGeom prst="diamond">
+                          <a:avLst/>
+                        </a:prstGeom>
+                      </wps:spPr>
+                      <wps:style>
+                        <a:lnRef idx="2">
+                          <a:schemeClr val="dk1"/>
+                        </a:lnRef>
+                        <a:fillRef idx="1">
+                          <a:schemeClr val="lt1"/>
+                        </a:fillRef>
+                        <a:effectRef idx="0">
+                          <a:schemeClr val="dk1"/>
+                        </a:effectRef>
+                        <a:fontRef idx="minor">
+                          <a:schemeClr val="dk1"/>
+                        </a:fontRef>
+                      </wps:style>
+                      <wps:bodyPr rot="0" spcFirstLastPara="0" vertOverflow="overflow" horzOverflow="overflow" vert="horz" wrap="square" lIns="91440" tIns="45720" rIns="91440" bIns="45720" numCol="1" spcCol="0" rtlCol="0" fromWordArt="0" anchor="ctr" anchorCtr="0" forceAA="0" compatLnSpc="1">
+                        <a:prstTxWarp prst="textNoShape">
+                          <a:avLst/>
+                        </a:prstTxWarp>
+                        <a:noAutofit/>
+                      </wps:bodyPr>
+                    </wps:wsp>
+                  </a:graphicData>
+                </a:graphic>
+              </wp:anchor>
+            </w:drawing>
+          </mc:Choice>
+          <mc:Fallback>
+            <w:pict>
+              <v:shape w14:anchorId="2A6E4C23" id="Diamond 4" o:spid="_x0000_s1026" type="#_x0000_t4" style="position:absolute;margin-left:192.15pt;margin-top:-67.45pt;width:29.9pt;height:27.7pt;z-index:251662336;visibility:visible;mso-wrap-style:square;mso-wrap-distance-left:9pt;mso-wrap-distance-top:0;mso-wrap-distance-right:9pt;mso-wrap-distance-bottom:0;mso-position-horizontal:absolute;mso-position-horizontal-relative:text;mso-position-vertical:absolute;mso-position-vertical-relative:text;v-text-anchor:middle" o:gfxdata="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" fillcolor="white [3201]" strokecolor="black [3200]" strokeweight="1pt"/>
+            </w:pict>
+          </mc:Fallback>
+        </mc:AlternateContent>
+      </w:r>
+      <w:r>
+        <w:rPr>
+          <w:noProof/>
+        </w:rPr>
+        <mc:AlternateContent>
+          <mc:Choice Requires="wps">
+            <w:drawing>
+              <wp:anchor distT="0" distB="0" distL="114300" distR="114300" simplePos="0" relativeHeight="251661312" behindDoc="0" locked="0" layoutInCell="1" allowOverlap="1">
+                <wp:simplePos x="0" y="0"/>
+                <wp:positionH relativeFrom="column">
+                  <wp:posOffset>2827606</wp:posOffset>
+                </wp:positionH>
+                <wp:positionV relativeFrom="paragraph">
+                  <wp:posOffset>-680671</wp:posOffset>
+                </wp:positionV>
+                <wp:extent cx="668216" cy="7034"/>
+                <wp:effectExtent l="0" t="0" r="17780" b="31115"/>
+                <wp:wrapNone/>
+                <wp:docPr id="3" name="Straight Connector 3"/>
+                <wp:cNvGraphicFramePr/>
+                <a:graphic xmlns:a="http://schemas.openxmlformats.org/drawingml/2006/main">
+                  <a:graphicData uri="http://schemas.microsoft.com/office/word/2010/wordprocessingShape">
+                    <wps:wsp>
+                      <wps:cNvCnPr/>
+                      <wps:spPr>
+                        <a:xfrm flipH="1" flipV="1">
+                          <a:off x="0" y="0"/>
+                          <a:ext cx="668216" cy="7034"/>
+                        </a:xfrm>
+                        <a:prstGeom prst="line">
+                          <a:avLst/>
+                        </a:prstGeom>
+                      </wps:spPr>
+                      <wps:style>
+                        <a:lnRef idx="1">
+                          <a:schemeClr val="dk1"/>
+                        </a:lnRef>
+                        <a:fillRef idx="0">
+                          <a:schemeClr val="dk1"/>
+                        </a:fillRef>
+                        <a:effectRef idx="0">
+                          <a:schemeClr val="dk1"/>
+                        </a:effectRef>
+                        <a:fontRef idx="minor">
+                          <a:schemeClr val="tx1"/>
+                        </a:fontRef>
+                      </wps:style>
+                      <wps:bodyPr/>
+                    </wps:wsp>
+                  </a:graphicData>
+                </a:graphic>
+              </wp:anchor>
+            </w:drawing>
+          </mc:Choice>
+          <mc:Fallback>
+            <w:pict>
+              <v:line w14:anchorId="28E2EACF" id="Straight Connector 3" o:spid="_x0000_s1026" style="position:absolute;flip:x y;z-index:251661312;visibility:visible;mso-wrap-style:square;mso-wrap-distance-left:9pt;mso-wrap-distance-top:0;mso-wrap-distance-right:9pt;mso-wrap-distance-bottom:0;mso-position-horizontal:absolute;mso-position-horizontal-relative:text;mso-position-vertical:absolute;mso-position-vertical-relative:text" from="222.65pt,-53.6pt" to="275.25pt,-53.05pt" o:gfxdata="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" strokecolor="black [3200]" strokeweight=".5pt">
+                <v:stroke joinstyle="miter"/>
+              </v:line>
+            </w:pict>
+          </mc:Fallback>
+        </mc:AlternateContent>
+      </w:r>
+      <w:r>
+        <w:rPr>
+          <w:noProof/>
+        </w:rPr>
+        <mc:AlternateContent>
+          <mc:Choice Requires="wps">
+            <w:drawing>
+              <wp:anchor distT="0" distB="0" distL="114300" distR="114300" simplePos="0" relativeHeight="251660288" behindDoc="0" locked="0" layoutInCell="1" allowOverlap="1">
+                <wp:simplePos x="0" y="0"/>
+                <wp:positionH relativeFrom="column">
+                  <wp:posOffset>1033584</wp:posOffset>
+                </wp:positionH>
+                <wp:positionV relativeFrom="paragraph">
+                  <wp:posOffset>36586</wp:posOffset>
+                </wp:positionV>
+                <wp:extent cx="295421" cy="302456"/>
+                <wp:effectExtent l="19050" t="19050" r="28575" b="40640"/>
+                <wp:wrapNone/>
+                <wp:docPr id="2" name="Diamond 2"/>
+                <wp:cNvGraphicFramePr/>
+                <a:graphic xmlns:a="http://schemas.openxmlformats.org/drawingml/2006/main">
+                  <a:graphicData uri="http://schemas.microsoft.com/office/word/2010/wordprocessingShape">
+                    <wps:wsp>
+                      <wps:cNvSpPr/>
+                      <wps:spPr>
+                        <a:xfrm>
+                          <a:off x="0" y="0"/>
+                          <a:ext cx="295421" cy="302456"/>
+                        </a:xfrm>
+                        <a:prstGeom prst="diamond">
+                          <a:avLst/>
+                        </a:prstGeom>
+                      </wps:spPr>
+                      <wps:style>
+                        <a:lnRef idx="2">
+                          <a:schemeClr val="dk1"/>
+                        </a:lnRef>
+                        <a:fillRef idx="1">
+                          <a:schemeClr val="lt1"/>
+                        </a:fillRef>
+                        <a:effectRef idx="0">
+                          <a:schemeClr val="dk1"/>
+                        </a:effectRef>
+                        <a:fontRef idx="minor">
+                          <a:schemeClr val="dk1"/>
+                        </a:fontRef>
+                      </wps:style>
+                      <wps:bodyPr rot="0" spcFirstLastPara="0" vertOverflow="overflow" horzOverflow="overflow" vert="horz" wrap="square" lIns="91440" tIns="45720" rIns="91440" bIns="45720" numCol="1" spcCol="0" rtlCol="0" fromWordArt="0" anchor="ctr" anchorCtr="0" forceAA="0" compatLnSpc="1">
+                        <a:prstTxWarp prst="textNoShape">
+                          <a:avLst/>
+                        </a:prstTxWarp>
+                        <a:noAutofit/>
+                      </wps:bodyPr>
+                    </wps:wsp>
+                  </a:graphicData>
+                </a:graphic>
+              </wp:anchor>
+            </w:drawing>
+          </mc:Choice>
+          <mc:Fallback>
+            <w:pict>
+              <v:shape w14:anchorId="73ACDA20" id="Diamond 2" o:spid="_x0000_s1026" type="#_x0000_t4" style="position:absolute;margin-left:81.4pt;margin-top:2.9pt;width:23.25pt;height:23.8pt;z-index:251660288;visibility:visible;mso-wrap-style:square;mso-wrap-distance-left:9pt;mso-wrap-distance-top:0;mso-wrap-distance-right:9pt;mso-wrap-distance-bottom:0;mso-position-horizontal:absolute;mso-position-horizontal-relative:text;mso-position-vertical:absolute;mso-position-vertical-relative:text;v-text-anchor:middle" o:gfxdata="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" fillcolor="white [3201]" strokecolor="black [3200]" strokeweight="1pt"/>
+            </w:pict>
+          </mc:Fallback>
+        </mc:AlternateContent>
+      </w:r>
+    </w:p>
+    <w:p>
+      <w:r>
+        <w:rPr>
+          <w:noProof/>
+        </w:rPr>
+        <mc:AlternateContent>
+          <mc:Choice Requires="wps">
+            <w:drawing>
+              <wp:anchor distT="0" distB="0" distL="114300" distR="114300" simplePos="0" relativeHeight="251665408" behindDoc="0" locked="0" layoutInCell="1" allowOverlap="1">
+                <wp:simplePos x="0" y="0"/>
+                <wp:positionH relativeFrom="column">
+                  <wp:posOffset>2440744</wp:posOffset>
+                </wp:positionH>
+                <wp:positionV relativeFrom="paragraph">
+                  <wp:posOffset>18317</wp:posOffset>
+                </wp:positionV>
+                <wp:extent cx="1202787" cy="2314136"/>
+                <wp:effectExtent l="0" t="0" r="35560" b="29210"/>
+                <wp:wrapNone/>
+                <wp:docPr id="7" name="Straight Connector 7"/>
+                <wp:cNvGraphicFramePr/>
+                <a:graphic xmlns:a="http://schemas.openxmlformats.org/drawingml/2006/main">
+                  <a:graphicData uri="http://schemas.microsoft.com/office/word/2010/wordprocessingShape">
+                    <wps:wsp>
+                      <wps:cNvCnPr/>
+                      <wps:spPr>
+                        <a:xfrm flipV="1">
+                          <a:off x="0" y="0"/>
+                          <a:ext cx="1202787" cy="2314136"/>
+                        </a:xfrm>
+                        <a:prstGeom prst="line">
+                          <a:avLst/>
+                        </a:prstGeom>
+                      </wps:spPr>
+                      <wps:style>
+                        <a:lnRef idx="1">
+                          <a:schemeClr val="dk1"/>
+                        </a:lnRef>
+                        <a:fillRef idx="0">
+                          <a:schemeClr val="dk1"/>
+                        </a:fillRef>
+                        <a:effectRef idx="0">
+                          <a:schemeClr val="dk1"/>
+                        </a:effectRef>
+                        <a:fontRef idx="minor">
+                          <a:schemeClr val="tx1"/>
+                        </a:fontRef>
+                      </wps:style>
+                      <wps:bodyPr/>
+                    </wps:wsp>
+                  </a:graphicData>
+                </a:graphic>
+              </wp:anchor>
+            </w:drawing>
+          </mc:Choice>
+          <mc:Fallback>
+            <w:pict>
+              <v:line w14:anchorId="1EFD2624" id="Straight Connector 7" o:spid="_x0000_s1026" style="position:absolute;flip:y;z-index:251665408;visibility:visible;mso-wrap-style:square;mso-wrap-distance-left:9pt;mso-wrap-distance-top:0;mso-wrap-distance-right:9pt;mso-wrap-distance-bottom:0;mso-position-horizontal:absolute;mso-position-horizontal-relative:text;mso-position-vertical:absolute;mso-position-vertical-relative:text" from="192.2pt,1.45pt" to="286.9pt,183.65pt" o:gfxdata="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" strokecolor="black [3200]" strokeweight=".5pt">
+                <v:stroke joinstyle="miter"/>
+              </v:line>
+            </w:pict>
+          </mc:Fallback>
+        </mc:AlternateContent>
+      </w:r>
+      <w:r>
+        <w:rPr>
+          <w:noProof/>
+        </w:rPr>
+        <mc:AlternateContent>
+          <mc:Choice Requires="wps">
+            <w:drawing>
+              <wp:anchor distT="0" distB="0" distL="114300" distR="114300" simplePos="0" relativeHeight="251664384" behindDoc="0" locked="0" layoutInCell="1" allowOverlap="1">
+                <wp:simplePos x="0" y="0"/>
+                <wp:positionH relativeFrom="column">
+                  <wp:posOffset>2433711</wp:posOffset>
+                </wp:positionH>
+                <wp:positionV relativeFrom="paragraph">
+                  <wp:posOffset>215265</wp:posOffset>
+                </wp:positionV>
+                <wp:extent cx="2180492" cy="3172265"/>
+                <wp:effectExtent l="0" t="0" r="29845" b="28575"/>
+                <wp:wrapNone/>
+                <wp:docPr id="6" name="Straight Connector 6"/>
+                <wp:cNvGraphicFramePr/>
+                <a:graphic xmlns:a="http://schemas.openxmlformats.org/drawingml/2006/main">
+                  <a:graphicData uri="http://schemas.microsoft.com/office/word/2010/wordprocessingShape">
+                    <wps:wsp>
+                      <wps:cNvCnPr/>
+                      <wps:spPr>
+                        <a:xfrm flipV="1">
+                          <a:off x="0" y="0"/>
+                          <a:ext cx="2180492" cy="3172265"/>
+                        </a:xfrm>
+                        <a:prstGeom prst="line">
+                          <a:avLst/>
+                        </a:prstGeom>
+                      </wps:spPr>
+                      <wps:style>
+                        <a:lnRef idx="1">
+                          <a:schemeClr val="dk1"/>
+                        </a:lnRef>
+                        <a:fillRef idx="0">
+                          <a:schemeClr val="dk1"/>
+                        </a:fillRef>
+                        <a:effectRef idx="0">
+                          <a:schemeClr val="dk1"/>
+                        </a:effectRef>
+                        <a:fontRef idx="minor">
+                          <a:schemeClr val="tx1"/>
+                        </a:fontRef>
+                      </wps:style>
+                      <wps:bodyPr/>
+                    </wps:wsp>
+                  </a:graphicData>
+                </a:graphic>
+              </wp:anchor>
+            </w:drawing>
+          </mc:Choice>
+          <mc:Fallback>
+            <w:pict>
+              <v:line w14:anchorId="1A12FD86" id="Straight Connector 6" o:spid="_x0000_s1026" style="position:absolute;flip:y;z-index:251664384;visibility:visible;mso-wrap-style:square;mso-wrap-distance-left:9pt;mso-wrap-distance-top:0;mso-wrap-distance-right:9pt;mso-wrap-distance-bottom:0;mso-position-horizontal:absolute;mso-position-horizontal-relative:text;mso-position-vertical:absolute;mso-position-vertical-relative:text" from="191.65pt,16.95pt" to="363.35pt,266.75pt" o:gfxdata="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" strokecolor="black [3200]" strokeweight=".5pt">
+                <v:stroke joinstyle="miter"/>
+              </v:line>
+            </w:pict>
+          </mc:Fallback>
+        </mc:AlternateContent>
+      </w:r>
+      <w:r>
+        <w:rPr>
+          <w:noProof/>
+        </w:rPr>
+        <mc:AlternateContent>
+          <mc:Choice Requires="wps">
+            <w:drawing>
+              <wp:anchor distT="0" distB="0" distL="114300" distR="114300" simplePos="0" relativeHeight="251663360" behindDoc="0" locked="0" layoutInCell="1" allowOverlap="1">
+                <wp:simplePos x="0" y="0"/>
+                <wp:positionH relativeFrom="column">
+                  <wp:posOffset>5605975</wp:posOffset>
+                </wp:positionH>
+                <wp:positionV relativeFrom="paragraph">
+                  <wp:posOffset>257468</wp:posOffset>
+                </wp:positionV>
+                <wp:extent cx="28136" cy="2321169"/>
+                <wp:effectExtent l="0" t="0" r="29210" b="22225"/>
+                <wp:wrapNone/>
+                <wp:docPr id="5" name="Straight Connector 5"/>
+                <wp:cNvGraphicFramePr/>
+                <a:graphic xmlns:a="http://schemas.openxmlformats.org/drawingml/2006/main">
+                  <a:graphicData uri="http://schemas.microsoft.com/office/word/2010/wordprocessingShape">
+                    <wps:wsp>
+                      <wps:cNvCnPr/>
+                      <wps:spPr>
+                        <a:xfrm flipH="1" flipV="1">
+                          <a:off x="0" y="0"/>
+                          <a:ext cx="28136" cy="2321169"/>
+                        </a:xfrm>
+                        <a:prstGeom prst="line">
+                          <a:avLst/>
+                        </a:prstGeom>
+                      </wps:spPr>
+                      <wps:style>
+                        <a:lnRef idx="1">
+                          <a:schemeClr val="dk1"/>
+                        </a:lnRef>
+                        <a:fillRef idx="0">
+                          <a:schemeClr val="dk1"/>
+                        </a:fillRef>
+                        <a:effectRef idx="0">
+                          <a:schemeClr val="dk1"/>
+                        </a:effectRef>
+                        <a:fontRef idx="minor">
+                          <a:schemeClr val="tx1"/>
+                        </a:fontRef>
+                      </wps:style>
+                      <wps:bodyPr/>
+                    </wps:wsp>
+                  </a:graphicData>
+                </a:graphic>
+              </wp:anchor>
+            </w:drawing>
+          </mc:Choice>
+          <mc:Fallback>
+            <w:pict>
+              <v:line w14:anchorId="50747FA1" id="Straight Connector 5" o:spid="_x0000_s1026" style="position:absolute;flip:x y;z-index:251663360;visibility:visible;mso-wrap-style:square;mso-wrap-distance-left:9pt;mso-wrap-distance-top:0;mso-wrap-distance-right:9pt;mso-wrap-distance-bottom:0;mso-position-horizontal:absolute;mso-position-horizontal-relative:text;mso-position-vertical:absolute;mso-position-vertical-relative:text" from="441.4pt,20.25pt" to="443.6pt,203pt" o:gfxdata="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" strokecolor="black [3200]" strokeweight=".5pt">
+                <v:stroke joinstyle="miter"/>
+              </v:line>
+            </w:pict>
+          </mc:Fallback>
+        </mc:AlternateContent>
+      </w:r>
+      <w:r>
+        <w:rPr>
+          <w:noProof/>
+        </w:rPr>
+        <mc:AlternateContent>
+          <mc:Choice Requires="wps">
+            <w:drawing>
+              <wp:anchor distT="0" distB="0" distL="114300" distR="114300" simplePos="0" relativeHeight="251659264" behindDoc="0" locked="0" layoutInCell="1" allowOverlap="1">
+                <wp:simplePos x="0" y="0"/>
+                <wp:positionH relativeFrom="column">
+                  <wp:posOffset>1174017</wp:posOffset>
+                </wp:positionH>
+                <wp:positionV relativeFrom="paragraph">
+                  <wp:posOffset>24765</wp:posOffset>
+                </wp:positionV>
+                <wp:extent cx="0" cy="485336"/>
+                <wp:effectExtent l="0" t="0" r="38100" b="10160"/>
+                <wp:wrapNone/>
+                <wp:docPr id="1" name="Straight Connector 1"/>
+                <wp:cNvGraphicFramePr/>
+                <a:graphic xmlns:a="http://schemas.openxmlformats.org/drawingml/2006/main">
+                  <a:graphicData uri="http://schemas.microsoft.com/office/word/2010/wordprocessingShape">
+                    <wps:wsp>
+                      <wps:cNvCnPr/>
+                      <wps:spPr>
+                        <a:xfrm flipV="1">
+                          <a:off x="0" y="0"/>
+                          <a:ext cx="0" cy="485336"/>
+                        </a:xfrm>
+                        <a:prstGeom prst="line">
+                          <a:avLst/>
+                        </a:prstGeom>
+                      </wps:spPr>
+                      <wps:style>
+                        <a:lnRef idx="1">
+                          <a:schemeClr val="dk1"/>
+                        </a:lnRef>
+                        <a:fillRef idx="0">
+                          <a:schemeClr val="dk1"/>
+                        </a:fillRef>
+                        <a:effectRef idx="0">
+                          <a:schemeClr val="dk1"/>
+                        </a:effectRef>
+                        <a:fontRef idx="minor">
+                          <a:schemeClr val="tx1"/>
+                        </a:fontRef>
+                      </wps:style>
+                      <wps:bodyPr/>
+                    </wps:wsp>
+                  </a:graphicData>
+                </a:graphic>
+              </wp:anchor>
+            </w:drawing>
+          </mc:Choice>
+          <mc:Fallback>
+            <w:pict>
+              <v:line w14:anchorId="64F83C92" id="Straight Connector 1" o:spid="_x0000_s1026" style="position:absolute;flip:y;z-index:251659264;visibility:visible;mso-wrap-style:square;mso-wrap-distance-left:9pt;mso-wrap-distance-top:0;mso-wrap-distance-right:9pt;mso-wrap-distance-bottom:0;mso-position-horizontal:absolute;mso-position-horizontal-relative:text;mso-position-vertical:absolute;mso-position-vertical-relative:text" from="92.45pt,1.95pt" to="92.45pt,40.15pt" o:gfxdata="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" strokecolor="black [3200]" strokeweight=".5pt">
+                <v:stroke joinstyle="miter"/>
+              </v:line>
+            </w:pict>
+          </mc:Fallback>
+        </mc:AlternateContent>
+      </w:r>
+    </w:p>
     <w:p/>
     <w:tbl>
       <w:tblPr>
@@ -101,12 +949,12 @@
         <w:tblLook w:val="04A0" w:firstRow="1" w:lastRow="0" w:firstColumn="1" w:lastColumn="0" w:noHBand="0" w:noVBand="1"/>
       </w:tblPr>
       <w:tblGrid>
-        <w:gridCol w:w="9350"/>
+        <w:gridCol w:w="3865"/>
       </w:tblGrid>
       <w:tr>
         <w:tc>
           <w:tcPr>
-            <w:tcW w:w="9350" w:type="dxa"/>
+            <w:tcW w:w="3865" w:type="dxa"/>
           </w:tcPr>
           <w:p>
             <w:pPr>
@@ -121,63 +969,152 @@
       <w:tr>
         <w:tc>
           <w:tcPr>
-            <w:tcW w:w="9350" w:type="dxa"/>
+            <w:tcW w:w="3865" w:type="dxa"/>
           </w:tcPr>
           <w:p>
             <w:r>
-              <w:t>Private name: String</w:t>
-            </w:r>
-          </w:p>
-          <w:p>
-            <w:r>
               <w:t xml:space="preserve">Private </w:t>
             </w:r>
+            <w:proofErr w:type="spellStart"/>
             <w:r>
               <w:t>drinkT</w:t>
             </w:r>
             <w:r>
-              <w:t>ype: String</w:t>
-            </w:r>
-          </w:p>
-          <w:p>
-            <w:r>
-              <w:t xml:space="preserve">Private </w:t>
-            </w:r>
-            <w:bookmarkStart w:id="0" w:name="_GoBack"/>
-            <w:bookmarkEnd w:id="0"/>
+              <w:t>ype</w:t>
+            </w:r>
+            <w:proofErr w:type="spellEnd"/>
+            <w:r>
+              <w:t>: String</w:t>
+            </w:r>
+          </w:p>
+          <w:p>
+            <w:r>
+              <w:t xml:space="preserve">Private quantity: </w:t>
+            </w:r>
+            <w:proofErr w:type="spellStart"/>
+            <w:r>
+              <w:t>int</w:t>
+            </w:r>
+            <w:proofErr w:type="spellEnd"/>
           </w:p>
         </w:tc>
       </w:tr>
       <w:tr>
         <w:tc>
           <w:tcPr>
-            <w:tcW w:w="9350" w:type="dxa"/>
+            <w:tcW w:w="3865" w:type="dxa"/>
           </w:tcPr>
-          <w:p/>
+          <w:p>
+            <w:r>
+              <w:t xml:space="preserve">Public </w:t>
+            </w:r>
+            <w:proofErr w:type="spellStart"/>
+            <w:r>
+              <w:t>SetDrinkType</w:t>
+            </w:r>
+            <w:proofErr w:type="spellEnd"/>
+            <w:r>
+              <w:t>(String)</w:t>
+            </w:r>
+            <w:r>
+              <w:t>;</w:t>
+            </w:r>
+          </w:p>
+          <w:p>
+            <w:r>
+              <w:t xml:space="preserve">Public </w:t>
+            </w:r>
+            <w:proofErr w:type="spellStart"/>
+            <w:r>
+              <w:t>SetQuantity</w:t>
+            </w:r>
+            <w:proofErr w:type="spellEnd"/>
+            <w:r>
+              <w:t>(</w:t>
+            </w:r>
+            <w:proofErr w:type="spellStart"/>
+            <w:r>
+              <w:t>int</w:t>
+            </w:r>
+            <w:proofErr w:type="spellEnd"/>
+            <w:r>
+              <w:t>);</w:t>
+            </w:r>
+          </w:p>
+          <w:p>
+            <w:r>
+              <w:t xml:space="preserve">Public </w:t>
+            </w:r>
+            <w:proofErr w:type="spellStart"/>
+            <w:proofErr w:type="gramStart"/>
+            <w:r>
+              <w:t>GetDrinkType</w:t>
+            </w:r>
+            <w:proofErr w:type="spellEnd"/>
+            <w:r>
+              <w:t>(</w:t>
+            </w:r>
+            <w:proofErr w:type="gramEnd"/>
+            <w:r>
+              <w:t>return String)</w:t>
+            </w:r>
+            <w:r>
+              <w:t>;</w:t>
+            </w:r>
+          </w:p>
+          <w:p>
+            <w:r>
+              <w:t xml:space="preserve">Public </w:t>
+            </w:r>
+            <w:proofErr w:type="spellStart"/>
+            <w:proofErr w:type="gramStart"/>
+            <w:r>
+              <w:t>GetQuantity</w:t>
+            </w:r>
+            <w:proofErr w:type="spellEnd"/>
+            <w:r>
+              <w:t>(</w:t>
+            </w:r>
+            <w:proofErr w:type="gramEnd"/>
+            <w:r>
+              <w:t xml:space="preserve">return </w:t>
+            </w:r>
+            <w:proofErr w:type="spellStart"/>
+            <w:r>
+              <w:t>int</w:t>
+            </w:r>
+            <w:proofErr w:type="spellEnd"/>
+            <w:r>
+              <w:t>);</w:t>
+            </w:r>
+          </w:p>
         </w:tc>
+        <w:bookmarkStart w:id="0" w:name="_GoBack"/>
+        <w:bookmarkEnd w:id="0"/>
       </w:tr>
     </w:tbl>
     <w:p/>
     <w:tbl>
       <w:tblPr>
         <w:tblStyle w:val="TableGrid"/>
+        <w:tblpPr w:leftFromText="180" w:rightFromText="180" w:vertAnchor="text" w:horzAnchor="margin" w:tblpY="397"/>
         <w:tblW w:w="0" w:type="auto"/>
         <w:tblLook w:val="04A0" w:firstRow="1" w:lastRow="0" w:firstColumn="1" w:lastColumn="0" w:noHBand="0" w:noVBand="1"/>
       </w:tblPr>
       <w:tblGrid>
-        <w:gridCol w:w="9350"/>
+        <w:gridCol w:w="3865"/>
       </w:tblGrid>
       <w:tr>
         <w:tc>
           <w:tcPr>
-            <w:tcW w:w="9350" w:type="dxa"/>
+            <w:tcW w:w="3865" w:type="dxa"/>
           </w:tcPr>
           <w:p>
             <w:pPr>
               <w:jc w:val="center"/>
             </w:pPr>
             <w:r>
-              <w:t>Snack Class</w:t>
+              <w:t>Candy Class</w:t>
             </w:r>
           </w:p>
         </w:tc>
@@ -185,41 +1122,96 @@
       <w:tr>
         <w:tc>
           <w:tcPr>
-            <w:tcW w:w="9350" w:type="dxa"/>
+            <w:tcW w:w="3865" w:type="dxa"/>
           </w:tcPr>
-          <w:p/>
+          <w:p>
+            <w:r>
+              <w:t xml:space="preserve">Private quantity: </w:t>
+            </w:r>
+            <w:proofErr w:type="spellStart"/>
+            <w:r>
+              <w:t>int</w:t>
+            </w:r>
+            <w:proofErr w:type="spellEnd"/>
+          </w:p>
         </w:tc>
       </w:tr>
       <w:tr>
         <w:tc>
           <w:tcPr>
-            <w:tcW w:w="9350" w:type="dxa"/>
+            <w:tcW w:w="3865" w:type="dxa"/>
           </w:tcPr>
-          <w:p/>
+          <w:p>
+            <w:r>
+              <w:t xml:space="preserve">Public </w:t>
+            </w:r>
+            <w:proofErr w:type="spellStart"/>
+            <w:r>
+              <w:t>SetQuantity</w:t>
+            </w:r>
+            <w:proofErr w:type="spellEnd"/>
+            <w:r>
+              <w:t>(</w:t>
+            </w:r>
+            <w:proofErr w:type="spellStart"/>
+            <w:r>
+              <w:t>int</w:t>
+            </w:r>
+            <w:proofErr w:type="spellEnd"/>
+            <w:r>
+              <w:t>);</w:t>
+            </w:r>
+          </w:p>
+          <w:p>
+            <w:r>
+              <w:t xml:space="preserve">Public </w:t>
+            </w:r>
+            <w:proofErr w:type="spellStart"/>
+            <w:proofErr w:type="gramStart"/>
+            <w:r>
+              <w:t>GetQuantity</w:t>
+            </w:r>
+            <w:proofErr w:type="spellEnd"/>
+            <w:r>
+              <w:t>(</w:t>
+            </w:r>
+            <w:proofErr w:type="gramEnd"/>
+            <w:r>
+              <w:t xml:space="preserve">return </w:t>
+            </w:r>
+            <w:proofErr w:type="spellStart"/>
+            <w:r>
+              <w:t>int</w:t>
+            </w:r>
+            <w:proofErr w:type="spellEnd"/>
+            <w:r>
+              <w:t>);</w:t>
+            </w:r>
+          </w:p>
         </w:tc>
       </w:tr>
     </w:tbl>
-    <w:p/>
     <w:tbl>
       <w:tblPr>
         <w:tblStyle w:val="TableGrid"/>
+        <w:tblpPr w:leftFromText="180" w:rightFromText="180" w:vertAnchor="text" w:horzAnchor="margin" w:tblpXSpec="right" w:tblpY="828"/>
         <w:tblW w:w="0" w:type="auto"/>
         <w:tblLook w:val="04A0" w:firstRow="1" w:lastRow="0" w:firstColumn="1" w:lastColumn="0" w:noHBand="0" w:noVBand="1"/>
       </w:tblPr>
       <w:tblGrid>
-        <w:gridCol w:w="9350"/>
+        <w:gridCol w:w="3865"/>
       </w:tblGrid>
       <w:tr>
         <w:tc>
           <w:tcPr>
-            <w:tcW w:w="9350" w:type="dxa"/>
+            <w:tcW w:w="3865" w:type="dxa"/>
           </w:tcPr>
           <w:p>
             <w:pPr>
               <w:jc w:val="center"/>
             </w:pPr>
             <w:r>
-              <w:t>Candy Class</w:t>
+              <w:t>Gum Class</w:t>
             </w:r>
           </w:p>
         </w:tc>
@@ -227,34 +1219,92 @@
       <w:tr>
         <w:tc>
           <w:tcPr>
-            <w:tcW w:w="9350" w:type="dxa"/>
+            <w:tcW w:w="3865" w:type="dxa"/>
           </w:tcPr>
-          <w:p/>
+          <w:p>
+            <w:r>
+              <w:t xml:space="preserve">Private quantity: </w:t>
+            </w:r>
+            <w:proofErr w:type="spellStart"/>
+            <w:r>
+              <w:t>int</w:t>
+            </w:r>
+            <w:proofErr w:type="spellEnd"/>
+          </w:p>
         </w:tc>
       </w:tr>
       <w:tr>
         <w:tc>
           <w:tcPr>
-            <w:tcW w:w="9350" w:type="dxa"/>
+            <w:tcW w:w="3865" w:type="dxa"/>
           </w:tcPr>
-          <w:p/>
+          <w:p>
+            <w:r>
+              <w:t xml:space="preserve">Public </w:t>
+            </w:r>
+            <w:proofErr w:type="spellStart"/>
+            <w:r>
+              <w:t>SetQuantity</w:t>
+            </w:r>
+            <w:proofErr w:type="spellEnd"/>
+            <w:r>
+              <w:t>(</w:t>
+            </w:r>
+            <w:proofErr w:type="spellStart"/>
+            <w:r>
+              <w:t>int</w:t>
+            </w:r>
+            <w:proofErr w:type="spellEnd"/>
+            <w:r>
+              <w:t>);</w:t>
+            </w:r>
+          </w:p>
+          <w:p>
+            <w:r>
+              <w:t xml:space="preserve">Public </w:t>
+            </w:r>
+            <w:proofErr w:type="spellStart"/>
+            <w:proofErr w:type="gramStart"/>
+            <w:r>
+              <w:t>GetQuantity</w:t>
+            </w:r>
+            <w:proofErr w:type="spellEnd"/>
+            <w:r>
+              <w:t>(</w:t>
+            </w:r>
+            <w:proofErr w:type="gramEnd"/>
+            <w:r>
+              <w:t xml:space="preserve">return </w:t>
+            </w:r>
+            <w:proofErr w:type="spellStart"/>
+            <w:r>
+              <w:t>int</w:t>
+            </w:r>
+            <w:proofErr w:type="spellEnd"/>
+            <w:r>
+              <w:t>);</w:t>
+            </w:r>
+          </w:p>
         </w:tc>
       </w:tr>
     </w:tbl>
     <w:p/>
+    <w:p/>
+    <w:p/>
     <w:tbl>
       <w:tblPr>
         <w:tblStyle w:val="TableGrid"/>
+        <w:tblpPr w:leftFromText="180" w:rightFromText="180" w:vertAnchor="text" w:horzAnchor="margin" w:tblpY="746"/>
         <w:tblW w:w="0" w:type="auto"/>
         <w:tblLook w:val="04A0" w:firstRow="1" w:lastRow="0" w:firstColumn="1" w:lastColumn="0" w:noHBand="0" w:noVBand="1"/>
       </w:tblPr>
       <w:tblGrid>
-        <w:gridCol w:w="9350"/>
+        <w:gridCol w:w="3865"/>
       </w:tblGrid>
       <w:tr>
         <w:tc>
           <w:tcPr>
-            <w:tcW w:w="9350" w:type="dxa"/>
+            <w:tcW w:w="3865" w:type="dxa"/>
           </w:tcPr>
           <w:p>
             <w:pPr>
@@ -269,59 +1319,72 @@
       <w:tr>
         <w:tc>
           <w:tcPr>
-            <w:tcW w:w="9350" w:type="dxa"/>
+            <w:tcW w:w="3865" w:type="dxa"/>
           </w:tcPr>
-          <w:p/>
+          <w:p>
+            <w:r>
+              <w:t xml:space="preserve">Private quantity: </w:t>
+            </w:r>
+            <w:proofErr w:type="spellStart"/>
+            <w:r>
+              <w:t>int</w:t>
+            </w:r>
+            <w:proofErr w:type="spellEnd"/>
+          </w:p>
         </w:tc>
       </w:tr>
       <w:tr>
         <w:tc>
           <w:tcPr>
-            <w:tcW w:w="9350" w:type="dxa"/>
+            <w:tcW w:w="3865" w:type="dxa"/>
           </w:tcPr>
-          <w:p/>
-        </w:tc>
-      </w:tr>
-    </w:tbl>
-    <w:p/>
-    <w:tbl>
-      <w:tblPr>
-        <w:tblStyle w:val="TableGrid"/>
-        <w:tblW w:w="0" w:type="auto"/>
-        <w:tblLook w:val="04A0" w:firstRow="1" w:lastRow="0" w:firstColumn="1" w:lastColumn="0" w:noHBand="0" w:noVBand="1"/>
-      </w:tblPr>
-      <w:tblGrid>
-        <w:gridCol w:w="9350"/>
-      </w:tblGrid>
-      <w:tr>
-        <w:tc>
-          <w:tcPr>
-            <w:tcW w:w="9350" w:type="dxa"/>
-          </w:tcPr>
-          <w:p>
-            <w:pPr>
-              <w:jc w:val="center"/>
-            </w:pPr>
-            <w:r>
-              <w:t>Gum Class</w:t>
-            </w:r>
-          </w:p>
-        </w:tc>
-      </w:tr>
-      <w:tr>
-        <w:tc>
-          <w:tcPr>
-            <w:tcW w:w="9350" w:type="dxa"/>
-          </w:tcPr>
-          <w:p/>
-        </w:tc>
-      </w:tr>
-      <w:tr>
-        <w:tc>
-          <w:tcPr>
-            <w:tcW w:w="9350" w:type="dxa"/>
-          </w:tcPr>
-          <w:p/>
+          <w:p>
+            <w:r>
+              <w:t xml:space="preserve">Public </w:t>
+            </w:r>
+            <w:proofErr w:type="spellStart"/>
+            <w:r>
+              <w:t>SetQuantity</w:t>
+            </w:r>
+            <w:proofErr w:type="spellEnd"/>
+            <w:r>
+              <w:t>(</w:t>
+            </w:r>
+            <w:proofErr w:type="spellStart"/>
+            <w:r>
+              <w:t>int</w:t>
+            </w:r>
+            <w:proofErr w:type="spellEnd"/>
+            <w:r>
+              <w:t>);</w:t>
+            </w:r>
+          </w:p>
+          <w:p>
+            <w:r>
+              <w:t xml:space="preserve">Public </w:t>
+            </w:r>
+            <w:proofErr w:type="spellStart"/>
+            <w:proofErr w:type="gramStart"/>
+            <w:r>
+              <w:t>GetQuantity</w:t>
+            </w:r>
+            <w:proofErr w:type="spellEnd"/>
+            <w:r>
+              <w:t>(</w:t>
+            </w:r>
+            <w:proofErr w:type="gramEnd"/>
+            <w:r>
+              <w:t xml:space="preserve">return </w:t>
+            </w:r>
+            <w:proofErr w:type="spellStart"/>
+            <w:r>
+              <w:t>int</w:t>
+            </w:r>
+            <w:proofErr w:type="spellEnd"/>
+            <w:r>
+              <w:t>);</w:t>
+            </w:r>
+          </w:p>
         </w:tc>
       </w:tr>
     </w:tbl>

</xml_diff>